<commit_message>
updated youtube links in preprocessing documentation
</commit_message>
<xml_diff>
--- a/Preprocess/Help/.Preprocess_Documentation.docx
+++ b/Preprocess/Help/.Preprocess_Documentation.docx
@@ -52,8 +52,6 @@
         </w:rPr>
         <w:t>02/04/2013</w:t>
       </w:r>
-      <w:bookmarkStart w:id="0" w:name="_GoBack"/>
-      <w:bookmarkEnd w:id="0"/>
     </w:p>
     <w:p>
       <w:pPr>
@@ -322,8 +320,8 @@
       <w:pPr>
         <w:pStyle w:val="Heading1"/>
       </w:pPr>
-      <w:bookmarkStart w:id="1" w:name="_Introduction"/>
-      <w:bookmarkEnd w:id="1"/>
+      <w:bookmarkStart w:id="0" w:name="_Introduction"/>
+      <w:bookmarkEnd w:id="0"/>
       <w:r>
         <w:lastRenderedPageBreak/>
         <w:t>Introduction</w:t>
@@ -502,8 +500,8 @@
       <w:pPr>
         <w:pStyle w:val="Heading1"/>
       </w:pPr>
-      <w:bookmarkStart w:id="2" w:name="_Visual_Tutorials"/>
-      <w:bookmarkEnd w:id="2"/>
+      <w:bookmarkStart w:id="1" w:name="_Visual_Tutorials"/>
+      <w:bookmarkEnd w:id="1"/>
       <w:r>
         <w:t>Visual Tutorials</w:t>
       </w:r>
@@ -567,7 +565,7 @@
           <w:sz w:val="18"/>
           <w:szCs w:val="18"/>
         </w:rPr>
-        <w:t>http://youtu.be/YNl3H8sXgwI?hd=1</w:t>
+        <w:t>TBA</w:t>
       </w:r>
     </w:p>
     <w:p>
@@ -632,7 +630,7 @@
           <w:sz w:val="18"/>
           <w:szCs w:val="18"/>
         </w:rPr>
-        <w:t>http://youtu.be/TfdgtRzezYY?hd=1</w:t>
+        <w:t>TBA</w:t>
       </w:r>
     </w:p>
     <w:p>
@@ -724,7 +722,7 @@
           <w:sz w:val="18"/>
           <w:szCs w:val="18"/>
         </w:rPr>
-        <w:t>http://youtu.be/X-jkITWrado?hd=1</w:t>
+        <w:t>TBA</w:t>
       </w:r>
     </w:p>
     <w:p>
@@ -799,7 +797,7 @@
           <w:sz w:val="18"/>
           <w:szCs w:val="18"/>
         </w:rPr>
-        <w:t>http://youtu.be/PcW_IvqY3jM?hd=1</w:t>
+        <w:t>TBA</w:t>
       </w:r>
     </w:p>
     <w:p>
@@ -864,8 +862,10 @@
           <w:sz w:val="18"/>
           <w:szCs w:val="18"/>
         </w:rPr>
-        <w:t>http://youtu.be/BD0mn273wXY?hd=1</w:t>
-      </w:r>
+        <w:t>TBA</w:t>
+      </w:r>
+      <w:bookmarkStart w:id="2" w:name="_GoBack"/>
+      <w:bookmarkEnd w:id="2"/>
     </w:p>
     <w:p>
       <w:r>

</xml_diff>